<commit_message>
Changed column names in bc_tb
</commit_message>
<xml_diff>
--- a/Drafts/FZJAP2018.docx
+++ b/Drafts/FZJAP2018.docx
@@ -109,7 +109,7 @@
         <w:pStyle w:val="Date"/>
       </w:pPr>
       <w:r>
-        <w:t xml:space="preserve">14</w:t>
+        <w:t xml:space="preserve">19</w:t>
       </w:r>
       <w:r>
         <w:t xml:space="preserve"> </w:t>
@@ -2061,7 +2061,7 @@
               <w:jc w:val="left"/>
             </w:pPr>
             <w:r>
-              <w:t xml:space="preserve">proportion</w:t>
+              <w:t xml:space="preserve">wtprop</w:t>
             </w:r>
           </w:p>
         </w:tc>
@@ -2085,7 +2085,7 @@
               <w:jc w:val="left"/>
             </w:pPr>
             <w:r>
-              <w:t xml:space="preserve">sd</w:t>
+              <w:t xml:space="preserve">wtpropsd</w:t>
             </w:r>
           </w:p>
         </w:tc>

</xml_diff>

<commit_message>
Text edits. Don't create molar plot.
</commit_message>
<xml_diff>
--- a/Drafts/FZJAP2018.docx
+++ b/Drafts/FZJAP2018.docx
@@ -109,7 +109,7 @@
         <w:pStyle w:val="Date"/>
       </w:pPr>
       <w:r>
-        <w:t xml:space="preserve">19</w:t>
+        <w:t xml:space="preserve">21</w:t>
       </w:r>
       <w:r>
         <w:t xml:space="preserve"> </w:t>
@@ -122,6 +122,251 @@
       </w:r>
       <w:r>
         <w:t xml:space="preserve">2019</w:t>
+      </w:r>
+    </w:p>
+    <w:p>
+      <w:pPr>
+        <w:pStyle w:val="SourceCode"/>
+      </w:pPr>
+      <w:r>
+        <w:rPr>
+          <w:rStyle w:val="CommentTok"/>
+        </w:rPr>
+        <w:t xml:space="preserve"># # # # # # # # # # # # # # # # # # # # # # # # # # # # # # # # # # # # # # # #</w:t>
+      </w:r>
+      <w:r>
+        <w:br w:type="textWrapping"/>
+      </w:r>
+      <w:r>
+        <w:rPr>
+          <w:rStyle w:val="CommentTok"/>
+        </w:rPr>
+        <w:t xml:space="preserve">#</w:t>
+      </w:r>
+      <w:r>
+        <w:br w:type="textWrapping"/>
+      </w:r>
+      <w:r>
+        <w:rPr>
+          <w:rStyle w:val="CommentTok"/>
+        </w:rPr>
+        <w:t xml:space="preserve"># Copyright 2018-2019 by Forschungszentrum-Jülich (FZJ)</w:t>
+      </w:r>
+      <w:r>
+        <w:br w:type="textWrapping"/>
+      </w:r>
+      <w:r>
+        <w:rPr>
+          <w:rStyle w:val="CommentTok"/>
+        </w:rPr>
+        <w:t xml:space="preserve">#</w:t>
+      </w:r>
+      <w:r>
+        <w:br w:type="textWrapping"/>
+      </w:r>
+      <w:r>
+        <w:rPr>
+          <w:rStyle w:val="CommentTok"/>
+        </w:rPr>
+        <w:t xml:space="preserve"># This file is part of digital object 10.5281/zenodo.2593844, "FZJ ATS Pilot 2018"</w:t>
+      </w:r>
+      <w:r>
+        <w:br w:type="textWrapping"/>
+      </w:r>
+      <w:r>
+        <w:rPr>
+          <w:rStyle w:val="CommentTok"/>
+        </w:rPr>
+        <w:t xml:space="preserve"># (FZJAP2018), a data set documenting the results of an algal turf scrubbing pilot</w:t>
+      </w:r>
+      <w:r>
+        <w:br w:type="textWrapping"/>
+      </w:r>
+      <w:r>
+        <w:rPr>
+          <w:rStyle w:val="CommentTok"/>
+        </w:rPr>
+        <w:t xml:space="preserve"># project performed 15.07-15.09 2018, treating secondary sewage at FZJ's campus </w:t>
+      </w:r>
+      <w:r>
+        <w:br w:type="textWrapping"/>
+      </w:r>
+      <w:r>
+        <w:rPr>
+          <w:rStyle w:val="CommentTok"/>
+        </w:rPr>
+        <w:t xml:space="preserve"># wastewater treatment plant.</w:t>
+      </w:r>
+      <w:r>
+        <w:br w:type="textWrapping"/>
+      </w:r>
+      <w:r>
+        <w:rPr>
+          <w:rStyle w:val="CommentTok"/>
+        </w:rPr>
+        <w:t xml:space="preserve">#</w:t>
+      </w:r>
+      <w:r>
+        <w:br w:type="textWrapping"/>
+      </w:r>
+      <w:r>
+        <w:rPr>
+          <w:rStyle w:val="CommentTok"/>
+        </w:rPr>
+        <w:t xml:space="preserve"># The software component of FZJAP2018 is open access: you can redistribute it and/or</w:t>
+      </w:r>
+      <w:r>
+        <w:br w:type="textWrapping"/>
+      </w:r>
+      <w:r>
+        <w:rPr>
+          <w:rStyle w:val="CommentTok"/>
+        </w:rPr>
+        <w:t xml:space="preserve"># modify it under the terms of the GNU General Public License as published by the</w:t>
+      </w:r>
+      <w:r>
+        <w:br w:type="textWrapping"/>
+      </w:r>
+      <w:r>
+        <w:rPr>
+          <w:rStyle w:val="CommentTok"/>
+        </w:rPr>
+        <w:t xml:space="preserve"># Free Software Foundation, either version 3 of the License, or (at your option)</w:t>
+      </w:r>
+      <w:r>
+        <w:br w:type="textWrapping"/>
+      </w:r>
+      <w:r>
+        <w:rPr>
+          <w:rStyle w:val="CommentTok"/>
+        </w:rPr>
+        <w:t xml:space="preserve"># any later version.</w:t>
+      </w:r>
+      <w:r>
+        <w:br w:type="textWrapping"/>
+      </w:r>
+      <w:r>
+        <w:rPr>
+          <w:rStyle w:val="CommentTok"/>
+        </w:rPr>
+        <w:t xml:space="preserve">#</w:t>
+      </w:r>
+      <w:r>
+        <w:br w:type="textWrapping"/>
+      </w:r>
+      <w:r>
+        <w:rPr>
+          <w:rStyle w:val="CommentTok"/>
+        </w:rPr>
+        <w:t xml:space="preserve"># The software component of FZJAP2018 is distributed in the hope that it will be</w:t>
+      </w:r>
+      <w:r>
+        <w:br w:type="textWrapping"/>
+      </w:r>
+      <w:r>
+        <w:rPr>
+          <w:rStyle w:val="CommentTok"/>
+        </w:rPr>
+        <w:t xml:space="preserve"># useful, but WITHOUT ANY WARRANTY; without even the implied warranty of MERCHANTABILITY</w:t>
+      </w:r>
+      <w:r>
+        <w:br w:type="textWrapping"/>
+      </w:r>
+      <w:r>
+        <w:rPr>
+          <w:rStyle w:val="CommentTok"/>
+        </w:rPr>
+        <w:t xml:space="preserve"># or FITNESS FOR A PARTICULAR PURPOSE. See the GNU General Public License for more</w:t>
+      </w:r>
+      <w:r>
+        <w:br w:type="textWrapping"/>
+      </w:r>
+      <w:r>
+        <w:rPr>
+          <w:rStyle w:val="CommentTok"/>
+        </w:rPr>
+        <w:t xml:space="preserve"># details.</w:t>
+      </w:r>
+      <w:r>
+        <w:br w:type="textWrapping"/>
+      </w:r>
+      <w:r>
+        <w:rPr>
+          <w:rStyle w:val="CommentTok"/>
+        </w:rPr>
+        <w:t xml:space="preserve">#</w:t>
+      </w:r>
+      <w:r>
+        <w:br w:type="textWrapping"/>
+      </w:r>
+      <w:r>
+        <w:rPr>
+          <w:rStyle w:val="CommentTok"/>
+        </w:rPr>
+        <w:t xml:space="preserve"># You should have received a copy of the GNU General Public License along with the</w:t>
+      </w:r>
+      <w:r>
+        <w:br w:type="textWrapping"/>
+      </w:r>
+      <w:r>
+        <w:rPr>
+          <w:rStyle w:val="CommentTok"/>
+        </w:rPr>
+        <w:t xml:space="preserve"># software component of FZJAP2018. If not, see &lt;http://www.gnu.org/licenses/&gt;.</w:t>
+      </w:r>
+      <w:r>
+        <w:br w:type="textWrapping"/>
+      </w:r>
+      <w:r>
+        <w:rPr>
+          <w:rStyle w:val="CommentTok"/>
+        </w:rPr>
+        <w:t xml:space="preserve">#</w:t>
+      </w:r>
+      <w:r>
+        <w:br w:type="textWrapping"/>
+      </w:r>
+      <w:r>
+        <w:rPr>
+          <w:rStyle w:val="CommentTok"/>
+        </w:rPr>
+        <w:t xml:space="preserve"># # # # # # # # # # # # # # # # # # # # # # # # # # # # # # # # # # # # # # # #</w:t>
+      </w:r>
+      <w:r>
+        <w:br w:type="textWrapping"/>
+      </w:r>
+      <w:r>
+        <w:rPr>
+          <w:rStyle w:val="CommentTok"/>
+        </w:rPr>
+        <w:t xml:space="preserve"># Execute one of the following commands to knit, rather than use the knit button.</w:t>
+      </w:r>
+      <w:r>
+        <w:br w:type="textWrapping"/>
+      </w:r>
+      <w:r>
+        <w:rPr>
+          <w:rStyle w:val="CommentTok"/>
+        </w:rPr>
+        <w:t xml:space="preserve"># rmarkdown::render("Code/Rmd/FZJAP2018.Rmd", output_dir="Drafts", output_format = c("pdf_document"))</w:t>
+      </w:r>
+      <w:r>
+        <w:br w:type="textWrapping"/>
+      </w:r>
+      <w:r>
+        <w:rPr>
+          <w:rStyle w:val="CommentTok"/>
+        </w:rPr>
+        <w:t xml:space="preserve"># rmarkdown::render("Code/Rmd/FZJAP2018.Rmd", output_dir="Drafts", output_format = c("html_document",  "pdf_document", "word_document"))</w:t>
+      </w:r>
+      <w:r>
+        <w:br w:type="textWrapping"/>
+      </w:r>
+      <w:r>
+        <w:rPr>
+          <w:rStyle w:val="CommentTok"/>
+        </w:rPr>
+        <w:t xml:space="preserve"># # # # # # # # # # # # # # # # # # # # # # # # # # # # # # # # # # # # # # # #</w:t>
       </w:r>
     </w:p>
     <w:p>
@@ -1873,58 +2118,16 @@
           </wp:inline>
         </w:drawing>
       </w:r>
-      <w:r>
-        <w:drawing>
-          <wp:inline>
-            <wp:extent cx="5334000" cy="3200400"/>
-            <wp:effectExtent b="0" l="0" r="0" t="0"/>
-            <wp:docPr descr="" title="" id="1" name="Picture"/>
-            <a:graphic>
-              <a:graphicData uri="http://schemas.openxmlformats.org/drawingml/2006/picture">
-                <pic:pic>
-                  <pic:nvPicPr>
-                    <pic:cNvPr descr="/Users/dean/Documents/Projects/ATS/Geospatial/Basins/Basins/Atlantic%20Ocean/Basins/Meuse%20River/Basins/Rur%20River/Forshungszentrum%20Jülich/FZJ%20ATS%20Pilot%202018/Drafts/FZJAP2018_files/figure-docx/BiomassCompositionData-3.png" id="0" name="Picture"/>
-                    <pic:cNvPicPr>
-                      <a:picLocks noChangeArrowheads="1" noChangeAspect="1"/>
-                    </pic:cNvPicPr>
-                  </pic:nvPicPr>
-                  <pic:blipFill>
-                    <a:blip r:embed="rId44"/>
-                    <a:stretch>
-                      <a:fillRect/>
-                    </a:stretch>
-                  </pic:blipFill>
-                  <pic:spPr bwMode="auto">
-                    <a:xfrm>
-                      <a:off x="0" y="0"/>
-                      <a:ext cx="5334000" cy="3200400"/>
-                    </a:xfrm>
-                    <a:prstGeom prst="rect">
-                      <a:avLst/>
-                    </a:prstGeom>
-                    <a:noFill/>
-                    <a:ln w="9525">
-                      <a:noFill/>
-                      <a:headEnd/>
-                      <a:tailEnd/>
-                    </a:ln>
-                  </pic:spPr>
-                </pic:pic>
-              </a:graphicData>
-            </a:graphic>
-          </wp:inline>
-        </w:drawing>
-      </w:r>
     </w:p>
     <w:p>
       <w:pPr>
         <w:pStyle w:val="Heading1"/>
       </w:pPr>
-      <w:bookmarkStart w:id="45" w:name="data-dictionaries"/>
+      <w:bookmarkStart w:id="44" w:name="data-dictionaries"/>
       <w:r>
         <w:t xml:space="preserve">Data Dictionaries</w:t>
       </w:r>
-      <w:bookmarkEnd w:id="45"/>
+      <w:bookmarkEnd w:id="44"/>
     </w:p>
     <w:p>
       <w:pPr>
@@ -2634,38 +2837,38 @@
       <w:pPr>
         <w:pStyle w:val="Heading1"/>
       </w:pPr>
-      <w:bookmarkStart w:id="46" w:name="acknowledgement"/>
+      <w:bookmarkStart w:id="45" w:name="acknowledgement"/>
       <w:r>
         <w:t xml:space="preserve">Acknowledgement</w:t>
       </w:r>
+      <w:bookmarkEnd w:id="45"/>
+    </w:p>
+    <w:p>
+      <w:pPr>
+        <w:pStyle w:val="FirstParagraph"/>
+      </w:pPr>
+      <w:r>
+        <w:t xml:space="preserve">This work was supported by the German Federal Ministry of Education and Research</w:t>
+      </w:r>
+      <w:r>
+        <w:t xml:space="preserve"> </w:t>
+      </w:r>
+      <w:r>
+        <w:t xml:space="preserve">(BMBF) within the project Algnutrient-UrBioSol, Bioeconomy International FKZ031B0453A.</w:t>
+      </w:r>
+    </w:p>
+    <w:p>
+      <w:pPr>
+        <w:pStyle w:val="Heading1"/>
+      </w:pPr>
+      <w:bookmarkStart w:id="46" w:name="references"/>
+      <w:r>
+        <w:t xml:space="preserve">References</w:t>
+      </w:r>
       <w:bookmarkEnd w:id="46"/>
     </w:p>
-    <w:p>
-      <w:pPr>
-        <w:pStyle w:val="FirstParagraph"/>
-      </w:pPr>
-      <w:r>
-        <w:t xml:space="preserve">This work was supported by the German Federal Ministry of Education and Research</w:t>
-      </w:r>
-      <w:r>
-        <w:t xml:space="preserve"> </w:t>
-      </w:r>
-      <w:r>
-        <w:t xml:space="preserve">(BMBF) within the project Algnutrient-UrBioSol, Bioeconomy International FKZ031B0453A.</w:t>
-      </w:r>
-    </w:p>
-    <w:p>
-      <w:pPr>
-        <w:pStyle w:val="Heading1"/>
-      </w:pPr>
-      <w:bookmarkStart w:id="47" w:name="references"/>
-      <w:r>
-        <w:t xml:space="preserve">References</w:t>
-      </w:r>
-      <w:bookmarkEnd w:id="47"/>
-    </w:p>
-    <w:bookmarkStart w:id="50" w:name="refs"/>
-    <w:bookmarkStart w:id="49" w:name="ref-schreiber2017"/>
+    <w:bookmarkStart w:id="49" w:name="refs"/>
+    <w:bookmarkStart w:id="48" w:name="ref-schreiber2017"/>
     <w:p>
       <w:pPr>
         <w:pStyle w:val="Bibliography"/>
@@ -2691,7 +2894,7 @@
       <w:r>
         <w:t xml:space="preserve"> </w:t>
       </w:r>
-      <w:hyperlink r:id="rId48">
+      <w:hyperlink r:id="rId47">
         <w:r>
           <w:rPr>
             <w:rStyle w:val="Hyperlink"/>
@@ -2703,8 +2906,8 @@
         <w:t xml:space="preserve">.</w:t>
       </w:r>
     </w:p>
+    <w:bookmarkEnd w:id="48"/>
     <w:bookmarkEnd w:id="49"/>
-    <w:bookmarkEnd w:id="50"/>
     <w:sectPr/>
   </w:body>
 </w:document>

</xml_diff>